<commit_message>
Added plt.ion() so it stopped hanging at plt.show()
</commit_message>
<xml_diff>
--- a/ray-code/Deeplearning/tensorflow/hyper-parameter_experimentation.docx
+++ b/ray-code/Deeplearning/tensorflow/hyper-parameter_experimentation.docx
@@ -33,6 +33,25 @@
         </w:rPr>
         <w:t>Sequence Length</w:t>
       </w:r>
+    </w:p>
+    <w:p>
+      <w:r>
+        <w:t xml:space="preserve">For this table the activation function was a Sigmoid, the batch size was 350, the learning rate was 0.0001, </w:t>
+      </w:r>
+      <w:r>
+        <w:t>the number of epochs was 700,</w:t>
+      </w:r>
+      <w:r>
+        <w:t xml:space="preserve"> the number of layers was 4 convolut</w:t>
+      </w:r>
+      <w:r>
+        <w:t xml:space="preserve">ional layers and we were using dropout regularisation with a keep probability of </w:t>
+      </w:r>
+      <w:r>
+        <w:t>0.5.</w:t>
+      </w:r>
+      <w:bookmarkStart w:id="0" w:name="_GoBack"/>
+      <w:bookmarkEnd w:id="0"/>
     </w:p>
     <w:tbl>
       <w:tblPr>
@@ -160,8 +179,6 @@
             <w:r>
               <w:t>50</w:t>
             </w:r>
-            <w:bookmarkStart w:id="0" w:name="_GoBack"/>
-            <w:bookmarkEnd w:id="0"/>
           </w:p>
         </w:tc>
         <w:tc>
@@ -274,6 +291,13 @@
     <w:p/>
     <w:p>
       <w:r>
+        <w:t>Regularisation</w:t>
+      </w:r>
+    </w:p>
+    <w:p/>
+    <w:p/>
+    <w:p>
+      <w:r>
         <w:t>Number of Layers</w:t>
       </w:r>
     </w:p>
@@ -283,6 +307,7 @@
         <w:t>Number of epochs</w:t>
       </w:r>
     </w:p>
+    <w:p/>
     <w:p/>
     <w:sectPr>
       <w:pgSz w:w="11906" w:h="16838"/>

</xml_diff>